<commit_message>
Nouvel arbre des débats
</commit_message>
<xml_diff>
--- a/Data-Expertise scientifique et technique/Arbre des débats.docx
+++ b/Data-Expertise scientifique et technique/Arbre des débats.docx
@@ -158,19 +158,10 @@
         </w:numPr>
       </w:pPr>
       <w:r>
-        <w:t>Roland berger : 3 millions d’emplois pourraient disparaître)</w:t>
-      </w:r>
-    </w:p>
-    <w:p>
-      <w:pPr>
-        <w:pStyle w:val="Paragraphedeliste"/>
-        <w:numPr>
-          <w:ilvl w:val="0"/>
-          <w:numId w:val="2"/>
-        </w:numPr>
-      </w:pPr>
-      <w:r>
-        <w:t>McKinsey</w:t>
+        <w:t>Roland berger : 3 millions d</w:t>
+      </w:r>
+      <w:r>
+        <w:t>’emplois pourraient disparaître d’ici 2022</w:t>
       </w:r>
     </w:p>
     <w:p>
@@ -226,6 +217,34 @@
       <w:r>
         <w:t>France stratégie</w:t>
       </w:r>
+      <w:r>
+        <w:t> : le taux de chômage va baisser à 8% en France</w:t>
+      </w:r>
+    </w:p>
+    <w:p>
+      <w:pPr>
+        <w:pStyle w:val="Paragraphedeliste"/>
+        <w:numPr>
+          <w:ilvl w:val="0"/>
+          <w:numId w:val="14"/>
+        </w:numPr>
+      </w:pPr>
+      <w:r>
+        <w:t xml:space="preserve">McKinsey : </w:t>
+      </w:r>
+      <w:r>
+        <w:rPr>
+          <w:rFonts w:ascii="Calibri" w:hAnsi="Calibri"/>
+          <w:color w:val="000000"/>
+        </w:rPr>
+        <w:t>En France, sur les quinze dernières années, le numérique a détruit 500 000 emplois, mais en a créé 1,2 millions</w:t>
+      </w:r>
+    </w:p>
+    <w:p>
+      <w:pPr>
+        <w:pStyle w:val="Paragraphedeliste"/>
+        <w:ind w:left="3600"/>
+      </w:pPr>
     </w:p>
     <w:p>
       <w:pPr>
@@ -280,6 +299,9 @@
       <w:r>
         <w:t>Randall Collins</w:t>
       </w:r>
+      <w:r>
+        <w:t> : analyse de la sociologie du travail</w:t>
+      </w:r>
     </w:p>
     <w:p>
       <w:pPr>
@@ -321,6 +343,216 @@
       <w:pPr>
         <w:pStyle w:val="Paragraphedeliste"/>
         <w:numPr>
+          <w:ilvl w:val="0"/>
+          <w:numId w:val="16"/>
+        </w:numPr>
+        <w:rPr>
+          <w:color w:val="1F497D" w:themeColor="text2"/>
+        </w:rPr>
+      </w:pPr>
+      <w:r>
+        <w:rPr>
+          <w:color w:val="1F497D" w:themeColor="text2"/>
+        </w:rPr>
+        <w:t xml:space="preserve">Les gens continueront-ils à travailler ? </w:t>
+      </w:r>
+    </w:p>
+    <w:p>
+      <w:pPr>
+        <w:pStyle w:val="Paragraphedeliste"/>
+        <w:ind w:left="3588" w:firstLine="660"/>
+        <w:rPr>
+          <w:color w:val="C0504D" w:themeColor="accent2"/>
+        </w:rPr>
+      </w:pPr>
+      <w:r>
+        <w:rPr>
+          <w:color w:val="C0504D" w:themeColor="accent2"/>
+        </w:rPr>
+        <w:t>A</w:t>
+      </w:r>
+      <w:r>
+        <w:rPr>
+          <w:color w:val="C0504D" w:themeColor="accent2"/>
+        </w:rPr>
+        <w:t>rgument</w:t>
+      </w:r>
+      <w:r>
+        <w:rPr>
+          <w:color w:val="C0504D" w:themeColor="accent2"/>
+        </w:rPr>
+        <w:t xml:space="preserve"> pour: </w:t>
+      </w:r>
+      <w:r>
+        <w:rPr>
+          <w:color w:val="C0504D" w:themeColor="accent2"/>
+        </w:rPr>
+        <w:t>revenu -&gt; autonomie et choix</w:t>
+      </w:r>
+      <w:r>
+        <w:rPr>
+          <w:color w:val="C0504D" w:themeColor="accent2"/>
+        </w:rPr>
+        <w:t xml:space="preserve"> (collectif revenu de base)</w:t>
+      </w:r>
+    </w:p>
+    <w:p>
+      <w:pPr>
+        <w:pStyle w:val="Paragraphedeliste"/>
+        <w:numPr>
+          <w:ilvl w:val="0"/>
+          <w:numId w:val="16"/>
+        </w:numPr>
+        <w:rPr>
+          <w:color w:val="1F497D" w:themeColor="text2"/>
+        </w:rPr>
+      </w:pPr>
+      <w:r>
+        <w:rPr>
+          <w:color w:val="1F497D" w:themeColor="text2"/>
+        </w:rPr>
+        <w:t xml:space="preserve">Pourquoi/doit-on le donner aussi aux riches ? </w:t>
+      </w:r>
+    </w:p>
+    <w:p>
+      <w:pPr>
+        <w:pStyle w:val="Paragraphedeliste"/>
+        <w:ind w:left="3900" w:firstLine="348"/>
+        <w:rPr>
+          <w:color w:val="17365D" w:themeColor="text2" w:themeShade="BF"/>
+        </w:rPr>
+      </w:pPr>
+      <w:r>
+        <w:rPr>
+          <w:color w:val="17365D" w:themeColor="text2" w:themeShade="BF"/>
+        </w:rPr>
+        <w:t xml:space="preserve"> A</w:t>
+      </w:r>
+      <w:r>
+        <w:rPr>
+          <w:color w:val="17365D" w:themeColor="text2" w:themeShade="BF"/>
+        </w:rPr>
+        <w:t xml:space="preserve">rgument pour : revenu de base : droit universel </w:t>
+      </w:r>
+    </w:p>
+    <w:p>
+      <w:pPr>
+        <w:pStyle w:val="Paragraphedeliste"/>
+        <w:ind w:left="3900" w:firstLine="348"/>
+        <w:rPr>
+          <w:color w:val="17365D" w:themeColor="text2" w:themeShade="BF"/>
+        </w:rPr>
+      </w:pPr>
+      <w:r>
+        <w:rPr>
+          <w:color w:val="17365D" w:themeColor="text2" w:themeShade="BF"/>
+        </w:rPr>
+        <w:lastRenderedPageBreak/>
+        <w:t>A</w:t>
+      </w:r>
+      <w:r>
+        <w:rPr>
+          <w:color w:val="17365D" w:themeColor="text2" w:themeShade="BF"/>
+        </w:rPr>
+        <w:t>rgument contre : ce n’est plus une aide sociale.</w:t>
+      </w:r>
+    </w:p>
+    <w:p>
+      <w:pPr>
+        <w:pStyle w:val="Paragraphedeliste"/>
+        <w:numPr>
+          <w:ilvl w:val="0"/>
+          <w:numId w:val="16"/>
+        </w:numPr>
+        <w:rPr>
+          <w:color w:val="1F497D" w:themeColor="text2"/>
+        </w:rPr>
+      </w:pPr>
+      <w:r>
+        <w:rPr>
+          <w:color w:val="1F497D" w:themeColor="text2"/>
+        </w:rPr>
+        <w:t xml:space="preserve">Les </w:t>
+      </w:r>
+      <w:r>
+        <w:rPr>
+          <w:color w:val="1F497D" w:themeColor="text2"/>
+        </w:rPr>
+        <w:t>prix risquent-ils d’augmenter ?</w:t>
+      </w:r>
+    </w:p>
+    <w:p>
+      <w:pPr>
+        <w:pStyle w:val="Paragraphedeliste"/>
+        <w:ind w:left="3900"/>
+        <w:rPr>
+          <w:color w:val="17365D" w:themeColor="text2" w:themeShade="BF"/>
+        </w:rPr>
+      </w:pPr>
+      <w:r>
+        <w:rPr>
+          <w:color w:val="17365D" w:themeColor="text2" w:themeShade="BF"/>
+        </w:rPr>
+        <w:sym w:font="Wingdings" w:char="F0E0"/>
+      </w:r>
+      <w:r>
+        <w:rPr>
+          <w:color w:val="17365D" w:themeColor="text2" w:themeShade="BF"/>
+        </w:rPr>
+        <w:t>A</w:t>
+      </w:r>
+      <w:r>
+        <w:rPr>
+          <w:color w:val="17365D" w:themeColor="text2" w:themeShade="BF"/>
+        </w:rPr>
+        <w:t xml:space="preserve">rgument pour : Avec un revenu de base, le revenu disponible augmente pour certains et diminue pour d’autres -&gt; pas d’inflation </w:t>
+      </w:r>
+    </w:p>
+    <w:p>
+      <w:pPr>
+        <w:pStyle w:val="Paragraphedeliste"/>
+        <w:ind w:left="3900"/>
+        <w:rPr>
+          <w:color w:val="17365D" w:themeColor="text2" w:themeShade="BF"/>
+        </w:rPr>
+      </w:pPr>
+      <w:r>
+        <w:rPr>
+          <w:color w:val="17365D" w:themeColor="text2" w:themeShade="BF"/>
+        </w:rPr>
+        <w:sym w:font="Wingdings" w:char="F0E0"/>
+      </w:r>
+      <w:r>
+        <w:rPr>
+          <w:color w:val="17365D" w:themeColor="text2" w:themeShade="BF"/>
+        </w:rPr>
+        <w:t>A</w:t>
+      </w:r>
+      <w:r>
+        <w:rPr>
+          <w:color w:val="17365D" w:themeColor="text2" w:themeShade="BF"/>
+        </w:rPr>
+        <w:t>rgument contre : Avec un revenu de base, la demande va augmenter ce qui va augmenter les prix.</w:t>
+      </w:r>
+    </w:p>
+    <w:p>
+      <w:pPr>
+        <w:rPr>
+          <w:color w:val="C0504D" w:themeColor="accent2"/>
+        </w:rPr>
+      </w:pPr>
+    </w:p>
+    <w:p>
+      <w:pPr>
+        <w:rPr>
+          <w:color w:val="C0504D" w:themeColor="accent2"/>
+        </w:rPr>
+      </w:pPr>
+    </w:p>
+    <w:p>
+      <w:pPr>
+        <w:pStyle w:val="Paragraphedeliste"/>
+        <w:numPr>
           <w:ilvl w:val="2"/>
           <w:numId w:val="5"/>
         </w:numPr>
@@ -333,6 +565,18 @@
           <w:color w:val="C0504D" w:themeColor="accent2"/>
         </w:rPr>
         <w:t>Faire évoluer la formation</w:t>
+      </w:r>
+    </w:p>
+    <w:p>
+      <w:pPr>
+        <w:pStyle w:val="Paragraphedeliste"/>
+        <w:numPr>
+          <w:ilvl w:val="0"/>
+          <w:numId w:val="9"/>
+        </w:numPr>
+      </w:pPr>
+      <w:r>
+        <w:t>D’après le Conseil d’orientation pour l’emploi, près de 500000 emplois dans le numérique sont non pourvus par manque de qualification</w:t>
       </w:r>
     </w:p>
     <w:p>
@@ -375,18 +619,12 @@
       <w:pPr>
         <w:pStyle w:val="Paragraphedeliste"/>
         <w:numPr>
-          <w:ilvl w:val="2"/>
-          <w:numId w:val="5"/>
+          <w:ilvl w:val="0"/>
+          <w:numId w:val="9"/>
         </w:numPr>
-        <w:rPr>
-          <w:color w:val="C0504D" w:themeColor="accent2"/>
-        </w:rPr>
-      </w:pPr>
-      <w:r>
-        <w:rPr>
-          <w:color w:val="C0504D" w:themeColor="accent2"/>
-        </w:rPr>
-        <w:t>Nécessité d’une dimension éthique</w:t>
+      </w:pPr>
+      <w:r>
+        <w:t>Bill Gates : une taxe est nécessaire pour palier aux effets sociaux de la robotisation</w:t>
       </w:r>
     </w:p>
     <w:p>
@@ -404,6 +642,24 @@
         <w:rPr>
           <w:color w:val="C0504D" w:themeColor="accent2"/>
         </w:rPr>
+        <w:t>Nécessité d’une dimension éthique</w:t>
+      </w:r>
+    </w:p>
+    <w:p>
+      <w:pPr>
+        <w:pStyle w:val="Paragraphedeliste"/>
+        <w:numPr>
+          <w:ilvl w:val="2"/>
+          <w:numId w:val="5"/>
+        </w:numPr>
+        <w:rPr>
+          <w:color w:val="C0504D" w:themeColor="accent2"/>
+        </w:rPr>
+      </w:pPr>
+      <w:r>
+        <w:rPr>
+          <w:color w:val="C0504D" w:themeColor="accent2"/>
+        </w:rPr>
         <w:t>Création de</w:t>
       </w:r>
       <w:r>
@@ -411,6 +667,56 @@
           <w:color w:val="C0504D" w:themeColor="accent2"/>
         </w:rPr>
         <w:t xml:space="preserve"> lois et d’agences de régulation</w:t>
+      </w:r>
+    </w:p>
+    <w:p>
+      <w:pPr>
+        <w:pStyle w:val="Paragraphedeliste"/>
+        <w:numPr>
+          <w:ilvl w:val="1"/>
+          <w:numId w:val="5"/>
+        </w:numPr>
+        <w:rPr>
+          <w:color w:val="F79646" w:themeColor="accent6"/>
+        </w:rPr>
+      </w:pPr>
+      <w:r>
+        <w:rPr>
+          <w:color w:val="F79646" w:themeColor="accent6"/>
+        </w:rPr>
+        <w:t>Faut il avoir peur de l’intelligence artificielle et des robots ?</w:t>
+      </w:r>
+    </w:p>
+    <w:p>
+      <w:pPr>
+        <w:pStyle w:val="Paragraphedeliste"/>
+        <w:numPr>
+          <w:ilvl w:val="2"/>
+          <w:numId w:val="5"/>
+        </w:numPr>
+      </w:pPr>
+      <w:r>
+        <w:t xml:space="preserve">Stephan </w:t>
+      </w:r>
+      <w:proofErr w:type="spellStart"/>
+      <w:r>
+        <w:t>Hawkings</w:t>
+      </w:r>
+      <w:proofErr w:type="spellEnd"/>
+      <w:r>
+        <w:t> : l’IA peut signifier la mort de la race humaine</w:t>
+      </w:r>
+    </w:p>
+    <w:p>
+      <w:pPr>
+        <w:pStyle w:val="Paragraphedeliste"/>
+        <w:numPr>
+          <w:ilvl w:val="2"/>
+          <w:numId w:val="5"/>
+        </w:numPr>
+      </w:pPr>
+      <w:r>
+        <w:t>Encadré, l’automatisation peut apporter énormément aux travailleurs (alliance de géants d’Internet)</w:t>
       </w:r>
     </w:p>
     <w:p>
@@ -455,152 +761,11 @@
     <w:p>
       <w:pPr>
         <w:rPr>
-          <w:color w:val="660066"/>
-        </w:rPr>
-      </w:pPr>
-    </w:p>
-    <w:p>
-      <w:pPr>
-        <w:rPr>
-          <w:color w:val="660066"/>
-        </w:rPr>
-      </w:pPr>
-    </w:p>
-    <w:p>
-      <w:pPr>
-        <w:rPr>
           <w:color w:val="C0504D" w:themeColor="accent2"/>
         </w:rPr>
       </w:pPr>
-    </w:p>
-    <w:p>
-      <w:pPr>
-        <w:rPr>
-          <w:color w:val="C0504D" w:themeColor="accent2"/>
-        </w:rPr>
-      </w:pPr>
-      <w:r>
-        <w:rPr>
-          <w:color w:val="C0504D" w:themeColor="accent2"/>
-        </w:rPr>
-        <w:lastRenderedPageBreak/>
-        <w:t>Chronologie :</w:t>
-      </w:r>
-    </w:p>
-    <w:p>
-      <w:pPr>
-        <w:rPr>
-          <w:color w:val="C0504D" w:themeColor="accent2"/>
-        </w:rPr>
-      </w:pPr>
-    </w:p>
-    <w:p>
-      <w:r>
-        <w:tab/>
-        <w:t>1930 : Keynes</w:t>
-      </w:r>
-      <w:r>
-        <w:t> : le « problème économique » de l’homme peut être résolu par le développement technique</w:t>
-      </w:r>
-    </w:p>
-    <w:p>
-      <w:r>
-        <w:tab/>
-        <w:t>1980 : Les emplois les plus menacées ne sont pas les ouvriers, mais les cadres</w:t>
-      </w:r>
-    </w:p>
-    <w:p/>
-    <w:p>
-      <w:r>
-        <w:tab/>
-        <w:t>1985 : première diapositives en matières de responsabilité du fait des produits défectueux (cg poly 47)</w:t>
-      </w:r>
-    </w:p>
-    <w:p/>
-    <w:p>
-      <w:r>
-        <w:tab/>
-        <w:t xml:space="preserve">1993 : début des études sur l’utilisation des robots dans l’industrie en Europe </w:t>
-      </w:r>
-    </w:p>
-    <w:p/>
-    <w:p>
-      <w:r>
-        <w:tab/>
-        <w:t>2004 : début des études de l’IFR sur l’utilisation de robots dans l’industrie aux USA</w:t>
-      </w:r>
-    </w:p>
-    <w:p>
-      <w:r>
-        <w:tab/>
-        <w:t xml:space="preserve">2014 : premières études chiffrées </w:t>
-      </w:r>
-      <w:r>
-        <w:t>de la part des cabinets de conseil</w:t>
-      </w:r>
-    </w:p>
-    <w:p/>
-    <w:p>
-      <w:r>
-        <w:tab/>
-        <w:t>2014 : début du</w:t>
-      </w:r>
-      <w:r>
-        <w:t xml:space="preserve"> débat</w:t>
-      </w:r>
-      <w:r>
-        <w:t xml:space="preserve"> grand public</w:t>
-      </w:r>
-    </w:p>
-    <w:p/>
-    <w:p>
-      <w:r>
-        <w:tab/>
-        <w:t>2015 -</w:t>
-      </w:r>
-      <w:r>
-        <w:t>-</w:t>
-      </w:r>
-      <w:r>
-        <w:t xml:space="preserve"> : Volonté d’une nouvelle forme de régulation </w:t>
-      </w:r>
-    </w:p>
-    <w:p/>
-    <w:p>
-      <w:r>
-        <w:tab/>
-        <w:t>2016 -- : nouvelles études menées par des instituts scientifiques publiques</w:t>
-      </w:r>
-      <w:r>
-        <w:t xml:space="preserve"> (CF é</w:t>
-      </w:r>
-      <w:r>
-        <w:t>tude MIT)</w:t>
-      </w:r>
-    </w:p>
-    <w:p/>
-    <w:p>
-      <w:r>
-        <w:tab/>
-        <w:t>2022 : d’après France stratégie , le chômage baissera à 8% grâce à l’automatisation</w:t>
-      </w:r>
       <w:bookmarkStart w:id="0" w:name="_GoBack"/>
       <w:bookmarkEnd w:id="0"/>
-    </w:p>
-    <w:p/>
-    <w:p>
-      <w:r>
-        <w:tab/>
-        <w:t>2025 : visions : 4 à 6 millions de robots (cf étude BCG)</w:t>
-      </w:r>
-    </w:p>
-    <w:p/>
-    <w:p>
-      <w:pPr>
-        <w:rPr>
-          <w:color w:val="C0504D" w:themeColor="accent2"/>
-        </w:rPr>
-      </w:pPr>
     </w:p>
     <w:sectPr>
       <w:pgSz w:w="11900" w:h="16840"/>
@@ -730,7 +895,7 @@
   <w:abstractNum w:abstractNumId="1">
     <w:nsid w:val="13781E76"/>
     <w:multiLevelType w:val="hybridMultilevel"/>
-    <w:tmpl w:val="BAD8AB32"/>
+    <w:tmpl w:val="451246AA"/>
     <w:lvl w:ilvl="0" w:tplc="040C000B">
       <w:start w:val="1"/>
       <w:numFmt w:val="bullet"/>
@@ -1182,7 +1347,7 @@
   <w:abstractNum w:abstractNumId="5">
     <w:nsid w:val="2D5F5E5B"/>
     <w:multiLevelType w:val="hybridMultilevel"/>
-    <w:tmpl w:val="2338633A"/>
+    <w:tmpl w:val="D0D6425C"/>
     <w:lvl w:ilvl="0" w:tplc="040C0003">
       <w:start w:val="1"/>
       <w:numFmt w:val="bullet"/>
@@ -1219,7 +1384,7 @@
         <w:rFonts w:ascii="Wingdings" w:hAnsi="Wingdings" w:hint="default"/>
       </w:rPr>
     </w:lvl>
-    <w:lvl w:ilvl="3" w:tplc="040C0001" w:tentative="1">
+    <w:lvl w:ilvl="3" w:tplc="040C0001">
       <w:start w:val="1"/>
       <w:numFmt w:val="bullet"/>
       <w:lvlText w:val=""/>
@@ -1406,6 +1571,119 @@
     </w:lvl>
   </w:abstractNum>
   <w:abstractNum w:abstractNumId="7">
+    <w:nsid w:val="3DD563AF"/>
+    <w:multiLevelType w:val="hybridMultilevel"/>
+    <w:tmpl w:val="D07235F8"/>
+    <w:lvl w:ilvl="0" w:tplc="1BAC1876">
+      <w:start w:val="1"/>
+      <w:numFmt w:val="bullet"/>
+      <w:lvlText w:val=""/>
+      <w:lvlJc w:val="left"/>
+      <w:pPr>
+        <w:ind w:left="3900" w:hanging="360"/>
+      </w:pPr>
+      <w:rPr>
+        <w:rFonts w:ascii="Symbol" w:hAnsi="Symbol" w:hint="default"/>
+      </w:rPr>
+    </w:lvl>
+    <w:lvl w:ilvl="1" w:tplc="040C0003" w:tentative="1">
+      <w:start w:val="1"/>
+      <w:numFmt w:val="bullet"/>
+      <w:lvlText w:val="o"/>
+      <w:lvlJc w:val="left"/>
+      <w:pPr>
+        <w:ind w:left="4620" w:hanging="360"/>
+      </w:pPr>
+      <w:rPr>
+        <w:rFonts w:ascii="Courier New" w:hAnsi="Courier New" w:hint="default"/>
+      </w:rPr>
+    </w:lvl>
+    <w:lvl w:ilvl="2" w:tplc="040C0005" w:tentative="1">
+      <w:start w:val="1"/>
+      <w:numFmt w:val="bullet"/>
+      <w:lvlText w:val=""/>
+      <w:lvlJc w:val="left"/>
+      <w:pPr>
+        <w:ind w:left="5340" w:hanging="360"/>
+      </w:pPr>
+      <w:rPr>
+        <w:rFonts w:ascii="Wingdings" w:hAnsi="Wingdings" w:hint="default"/>
+      </w:rPr>
+    </w:lvl>
+    <w:lvl w:ilvl="3" w:tplc="040C0001" w:tentative="1">
+      <w:start w:val="1"/>
+      <w:numFmt w:val="bullet"/>
+      <w:lvlText w:val=""/>
+      <w:lvlJc w:val="left"/>
+      <w:pPr>
+        <w:ind w:left="6060" w:hanging="360"/>
+      </w:pPr>
+      <w:rPr>
+        <w:rFonts w:ascii="Symbol" w:hAnsi="Symbol" w:hint="default"/>
+      </w:rPr>
+    </w:lvl>
+    <w:lvl w:ilvl="4" w:tplc="040C0003" w:tentative="1">
+      <w:start w:val="1"/>
+      <w:numFmt w:val="bullet"/>
+      <w:lvlText w:val="o"/>
+      <w:lvlJc w:val="left"/>
+      <w:pPr>
+        <w:ind w:left="6780" w:hanging="360"/>
+      </w:pPr>
+      <w:rPr>
+        <w:rFonts w:ascii="Courier New" w:hAnsi="Courier New" w:hint="default"/>
+      </w:rPr>
+    </w:lvl>
+    <w:lvl w:ilvl="5" w:tplc="040C0005" w:tentative="1">
+      <w:start w:val="1"/>
+      <w:numFmt w:val="bullet"/>
+      <w:lvlText w:val=""/>
+      <w:lvlJc w:val="left"/>
+      <w:pPr>
+        <w:ind w:left="7500" w:hanging="360"/>
+      </w:pPr>
+      <w:rPr>
+        <w:rFonts w:ascii="Wingdings" w:hAnsi="Wingdings" w:hint="default"/>
+      </w:rPr>
+    </w:lvl>
+    <w:lvl w:ilvl="6" w:tplc="040C0001" w:tentative="1">
+      <w:start w:val="1"/>
+      <w:numFmt w:val="bullet"/>
+      <w:lvlText w:val=""/>
+      <w:lvlJc w:val="left"/>
+      <w:pPr>
+        <w:ind w:left="8220" w:hanging="360"/>
+      </w:pPr>
+      <w:rPr>
+        <w:rFonts w:ascii="Symbol" w:hAnsi="Symbol" w:hint="default"/>
+      </w:rPr>
+    </w:lvl>
+    <w:lvl w:ilvl="7" w:tplc="040C0003" w:tentative="1">
+      <w:start w:val="1"/>
+      <w:numFmt w:val="bullet"/>
+      <w:lvlText w:val="o"/>
+      <w:lvlJc w:val="left"/>
+      <w:pPr>
+        <w:ind w:left="8940" w:hanging="360"/>
+      </w:pPr>
+      <w:rPr>
+        <w:rFonts w:ascii="Courier New" w:hAnsi="Courier New" w:hint="default"/>
+      </w:rPr>
+    </w:lvl>
+    <w:lvl w:ilvl="8" w:tplc="040C0005" w:tentative="1">
+      <w:start w:val="1"/>
+      <w:numFmt w:val="bullet"/>
+      <w:lvlText w:val=""/>
+      <w:lvlJc w:val="left"/>
+      <w:pPr>
+        <w:ind w:left="9660" w:hanging="360"/>
+      </w:pPr>
+      <w:rPr>
+        <w:rFonts w:ascii="Wingdings" w:hAnsi="Wingdings" w:hint="default"/>
+      </w:rPr>
+    </w:lvl>
+  </w:abstractNum>
+  <w:abstractNum w:abstractNumId="8">
     <w:nsid w:val="4B7F0051"/>
     <w:multiLevelType w:val="hybridMultilevel"/>
     <w:tmpl w:val="9FF6178E"/>
@@ -1518,7 +1796,7 @@
       </w:rPr>
     </w:lvl>
   </w:abstractNum>
-  <w:abstractNum w:abstractNumId="8">
+  <w:abstractNum w:abstractNumId="9">
     <w:nsid w:val="4ECC339C"/>
     <w:multiLevelType w:val="hybridMultilevel"/>
     <w:tmpl w:val="367A4B98"/>
@@ -1631,7 +1909,7 @@
       </w:rPr>
     </w:lvl>
   </w:abstractNum>
-  <w:abstractNum w:abstractNumId="9">
+  <w:abstractNum w:abstractNumId="10">
     <w:nsid w:val="54CF514E"/>
     <w:multiLevelType w:val="hybridMultilevel"/>
     <w:tmpl w:val="B9768AF2"/>
@@ -1744,7 +2022,7 @@
       </w:rPr>
     </w:lvl>
   </w:abstractNum>
-  <w:abstractNum w:abstractNumId="10">
+  <w:abstractNum w:abstractNumId="11">
     <w:nsid w:val="662021C7"/>
     <w:multiLevelType w:val="hybridMultilevel"/>
     <w:tmpl w:val="05C6EFC2"/>
@@ -1857,7 +2135,7 @@
       </w:rPr>
     </w:lvl>
   </w:abstractNum>
-  <w:abstractNum w:abstractNumId="11">
+  <w:abstractNum w:abstractNumId="12">
     <w:nsid w:val="6A115B11"/>
     <w:multiLevelType w:val="hybridMultilevel"/>
     <w:tmpl w:val="D1623BA8"/>
@@ -1970,7 +2248,7 @@
       </w:rPr>
     </w:lvl>
   </w:abstractNum>
-  <w:abstractNum w:abstractNumId="12">
+  <w:abstractNum w:abstractNumId="13">
     <w:nsid w:val="6B6127D3"/>
     <w:multiLevelType w:val="hybridMultilevel"/>
     <w:tmpl w:val="72909328"/>
@@ -2082,7 +2360,7 @@
       </w:rPr>
     </w:lvl>
   </w:abstractNum>
-  <w:abstractNum w:abstractNumId="13">
+  <w:abstractNum w:abstractNumId="14">
     <w:nsid w:val="7844128A"/>
     <w:multiLevelType w:val="hybridMultilevel"/>
     <w:tmpl w:val="E30AB32A"/>
@@ -2195,7 +2473,7 @@
       </w:rPr>
     </w:lvl>
   </w:abstractNum>
-  <w:abstractNum w:abstractNumId="14">
+  <w:abstractNum w:abstractNumId="15">
     <w:nsid w:val="7B832CBD"/>
     <w:multiLevelType w:val="hybridMultilevel"/>
     <w:tmpl w:val="F3C4664C"/>
@@ -2309,16 +2587,16 @@
     </w:lvl>
   </w:abstractNum>
   <w:num w:numId="1">
-    <w:abstractNumId w:val="12"/>
+    <w:abstractNumId w:val="13"/>
   </w:num>
   <w:num w:numId="2">
     <w:abstractNumId w:val="3"/>
   </w:num>
   <w:num w:numId="3">
-    <w:abstractNumId w:val="8"/>
+    <w:abstractNumId w:val="9"/>
   </w:num>
   <w:num w:numId="4">
-    <w:abstractNumId w:val="11"/>
+    <w:abstractNumId w:val="12"/>
   </w:num>
   <w:num w:numId="5">
     <w:abstractNumId w:val="5"/>
@@ -2327,7 +2605,7 @@
     <w:abstractNumId w:val="6"/>
   </w:num>
   <w:num w:numId="7">
-    <w:abstractNumId w:val="10"/>
+    <w:abstractNumId w:val="11"/>
   </w:num>
   <w:num w:numId="8">
     <w:abstractNumId w:val="0"/>
@@ -2339,19 +2617,22 @@
     <w:abstractNumId w:val="4"/>
   </w:num>
   <w:num w:numId="11">
-    <w:abstractNumId w:val="9"/>
+    <w:abstractNumId w:val="10"/>
   </w:num>
   <w:num w:numId="12">
     <w:abstractNumId w:val="2"/>
   </w:num>
   <w:num w:numId="13">
+    <w:abstractNumId w:val="15"/>
+  </w:num>
+  <w:num w:numId="14">
+    <w:abstractNumId w:val="8"/>
+  </w:num>
+  <w:num w:numId="15">
     <w:abstractNumId w:val="14"/>
   </w:num>
-  <w:num w:numId="14">
+  <w:num w:numId="16">
     <w:abstractNumId w:val="7"/>
-  </w:num>
-  <w:num w:numId="15">
-    <w:abstractNumId w:val="13"/>
   </w:num>
 </w:numbering>
 </file>

</xml_diff>